<commit_message>
Inspecction by Group 1
</commit_message>
<xml_diff>
--- a/01-Definition/DRAFT.SANAMED-SYSTEM/SanamedASDC.docx
+++ b/01-Definition/DRAFT.SANAMED-SYSTEM/SanamedASDC.docx
@@ -1,6 +1,6 @@
 
 <file path=word/document.xml><?xml version="1.0" encoding="utf-8"?>
-<w:document xmlns:wpc="http://schemas.microsoft.com/office/word/2010/wordprocessingCanvas" xmlns:cx="http://schemas.microsoft.com/office/drawing/2014/chartex" xmlns:cx1="http://schemas.microsoft.com/office/drawing/2015/9/8/chartex" xmlns:cx2="http://schemas.microsoft.com/office/drawing/2015/10/21/chartex" xmlns:cx3="http://schemas.microsoft.com/office/drawing/2016/5/9/chartex" xmlns:cx4="http://schemas.microsoft.com/office/drawing/2016/5/10/chartex" xmlns:cx5="http://schemas.microsoft.com/office/drawing/2016/5/11/chartex" xmlns:cx6="http://schemas.microsoft.com/office/drawing/2016/5/12/chartex" xmlns:cx7="http://schemas.microsoft.com/office/drawing/2016/5/13/chartex" xmlns:cx8="http://schemas.microsoft.com/office/drawing/2016/5/14/chartex" xmlns:mc="http://schemas.openxmlformats.org/markup-compatibility/2006" xmlns:aink="http://schemas.microsoft.com/office/drawing/2016/ink" xmlns:am3d="http://schemas.microsoft.com/office/drawing/2017/model3d" xmlns:o="urn:schemas-microsoft-com:office:office" xmlns:r="http://schemas.openxmlformats.org/officeDocument/2006/relationships" xmlns:m="http://schemas.openxmlformats.org/officeDocument/2006/math" xmlns:v="urn:schemas-microsoft-com:vml" xmlns:wp14="http://schemas.microsoft.com/office/word/2010/wordprocessingDrawing" xmlns:wp="http://schemas.openxmlformats.org/drawingml/2006/wordprocessingDrawing" xmlns:w10="urn:schemas-microsoft-com:office:word" xmlns:w="http://schemas.openxmlformats.org/wordprocessingml/2006/main" xmlns:w14="http://schemas.microsoft.com/office/word/2010/wordml" xmlns:w15="http://schemas.microsoft.com/office/word/2012/wordml" xmlns:w16cex="http://schemas.microsoft.com/office/word/2018/wordml/cex" xmlns:w16cid="http://schemas.microsoft.com/office/word/2016/wordml/cid" xmlns:w16="http://schemas.microsoft.com/office/word/2018/wordml" xmlns:w16se="http://schemas.microsoft.com/office/word/2015/wordml/symex" xmlns:wpg="http://schemas.microsoft.com/office/word/2010/wordprocessingGroup" xmlns:wpi="http://schemas.microsoft.com/office/word/2010/wordprocessingInk" xmlns:wne="http://schemas.microsoft.com/office/word/2006/wordml" xmlns:wps="http://schemas.microsoft.com/office/word/2010/wordprocessingShape" mc:Ignorable="w14 w15 w16se w16cid w16 w16cex wp14">
+<w:document xmlns:wpc="http://schemas.microsoft.com/office/word/2010/wordprocessingCanvas" xmlns:cx="http://schemas.microsoft.com/office/drawing/2014/chartex" xmlns:cx1="http://schemas.microsoft.com/office/drawing/2015/9/8/chartex" xmlns:cx2="http://schemas.microsoft.com/office/drawing/2015/10/21/chartex" xmlns:cx3="http://schemas.microsoft.com/office/drawing/2016/5/9/chartex" xmlns:cx4="http://schemas.microsoft.com/office/drawing/2016/5/10/chartex" xmlns:cx5="http://schemas.microsoft.com/office/drawing/2016/5/11/chartex" xmlns:cx6="http://schemas.microsoft.com/office/drawing/2016/5/12/chartex" xmlns:cx7="http://schemas.microsoft.com/office/drawing/2016/5/13/chartex" xmlns:cx8="http://schemas.microsoft.com/office/drawing/2016/5/14/chartex" xmlns:mc="http://schemas.openxmlformats.org/markup-compatibility/2006" xmlns:aink="http://schemas.microsoft.com/office/drawing/2016/ink" xmlns:am3d="http://schemas.microsoft.com/office/drawing/2017/model3d" xmlns:o="urn:schemas-microsoft-com:office:office" xmlns:r="http://schemas.openxmlformats.org/officeDocument/2006/relationships" xmlns:m="http://schemas.openxmlformats.org/officeDocument/2006/math" xmlns:v="urn:schemas-microsoft-com:vml" xmlns:wp14="http://schemas.microsoft.com/office/word/2010/wordprocessingDrawing" xmlns:wp="http://schemas.openxmlformats.org/drawingml/2006/wordprocessingDrawing" xmlns:w10="urn:schemas-microsoft-com:office:word" xmlns:w="http://schemas.openxmlformats.org/wordprocessingml/2006/main" xmlns:w14="http://schemas.microsoft.com/office/word/2010/wordml" xmlns:w15="http://schemas.microsoft.com/office/word/2012/wordml" xmlns:w16cex="http://schemas.microsoft.com/office/word/2018/wordml/cex" xmlns:w16cid="http://schemas.microsoft.com/office/word/2016/wordml/cid" xmlns:w16="http://schemas.microsoft.com/office/word/2018/wordml" xmlns:w16sdtdh="http://schemas.microsoft.com/office/word/2020/wordml/sdtdatahash" xmlns:w16se="http://schemas.microsoft.com/office/word/2015/wordml/symex" xmlns:wpg="http://schemas.microsoft.com/office/word/2010/wordprocessingGroup" xmlns:wpi="http://schemas.microsoft.com/office/word/2010/wordprocessingInk" xmlns:wne="http://schemas.microsoft.com/office/word/2006/wordml" xmlns:wps="http://schemas.microsoft.com/office/word/2010/wordprocessingShape" mc:Ignorable="w14 w15 w16se w16cid w16 w16cex w16sdtdh wp14">
   <w:body>
     <w:p>
       <w:pPr>
@@ -241,7 +241,33 @@
           <w:szCs w:val="24"/>
           <w:lang w:val="en-US"/>
         </w:rPr>
-        <w:t>We need a system that helps us to organize the sales made by a pharmacy and thus be able to control in a better way the availability of the products facilitating the cashier's work. We also need to deliver an invoice to the customer with a detailed list of his purchase with the total and individual value of each product and thus help us to</w:t>
+        <w:t xml:space="preserve">We need a system that helps us to organize the sales made by a pharmacy and thus be able to control in a better way the availability of the products facilitating the cashier's work. </w:t>
+      </w:r>
+      <w:commentRangeStart w:id="1"/>
+      <w:r>
+        <w:rPr>
+          <w:rFonts w:ascii="Arial" w:hAnsi="Arial" w:cs="Arial"/>
+          <w:sz w:val="24"/>
+          <w:szCs w:val="24"/>
+          <w:lang w:val="en-US"/>
+        </w:rPr>
+        <w:t xml:space="preserve">We also need to deliver an invoice to the customer with a detailed list of his purchase </w:t>
+      </w:r>
+      <w:commentRangeEnd w:id="1"/>
+      <w:r>
+        <w:rPr>
+          <w:rStyle w:val="Refdecomentario"/>
+        </w:rPr>
+        <w:commentReference w:id="1"/>
+      </w:r>
+      <w:r>
+        <w:rPr>
+          <w:rFonts w:ascii="Arial" w:hAnsi="Arial" w:cs="Arial"/>
+          <w:sz w:val="24"/>
+          <w:szCs w:val="24"/>
+          <w:lang w:val="en-US"/>
+        </w:rPr>
+        <w:t>with the total and individual value of each product and thus help us to</w:t>
       </w:r>
       <w:r>
         <w:rPr>
@@ -1393,7 +1419,13 @@
         <w:t>The system allows the user in this case the cashier of the pharmacy to make a sale in a simple way by entering in the program keywords or a unique code to search for a specific product and then add it to a shopping list along with the amount that the customer wants to add all the products that the customer wants to buy, also the program should allow to remove items from the list in case the customer wants to remove a product from your shopping list at the end of the purchase the buyer will have the option to receive a sales note or an invoice. If an invoice is desired, the screen will be displayed so that the user's data can be filled in to print the invoice.</w:t>
       </w:r>
     </w:p>
-    <w:p/>
+    <w:p>
+      <w:pPr>
+        <w:rPr>
+          <w:lang w:val="en-US"/>
+        </w:rPr>
+      </w:pPr>
+    </w:p>
     <w:sectPr>
       <w:pgSz w:w="12240" w:h="15840"/>
       <w:pgMar w:top="1417" w:right="1701" w:bottom="1417" w:left="1701" w:header="708" w:footer="708" w:gutter="0"/>
@@ -1404,8 +1436,53 @@
 </w:document>
 </file>
 
+<file path=word/comments.xml><?xml version="1.0" encoding="utf-8"?>
+<w:comments xmlns:wpc="http://schemas.microsoft.com/office/word/2010/wordprocessingCanvas" xmlns:cx="http://schemas.microsoft.com/office/drawing/2014/chartex" xmlns:cx1="http://schemas.microsoft.com/office/drawing/2015/9/8/chartex" xmlns:cx2="http://schemas.microsoft.com/office/drawing/2015/10/21/chartex" xmlns:cx3="http://schemas.microsoft.com/office/drawing/2016/5/9/chartex" xmlns:cx4="http://schemas.microsoft.com/office/drawing/2016/5/10/chartex" xmlns:cx5="http://schemas.microsoft.com/office/drawing/2016/5/11/chartex" xmlns:cx6="http://schemas.microsoft.com/office/drawing/2016/5/12/chartex" xmlns:cx7="http://schemas.microsoft.com/office/drawing/2016/5/13/chartex" xmlns:cx8="http://schemas.microsoft.com/office/drawing/2016/5/14/chartex" xmlns:mc="http://schemas.openxmlformats.org/markup-compatibility/2006" xmlns:aink="http://schemas.microsoft.com/office/drawing/2016/ink" xmlns:am3d="http://schemas.microsoft.com/office/drawing/2017/model3d" xmlns:o="urn:schemas-microsoft-com:office:office" xmlns:r="http://schemas.openxmlformats.org/officeDocument/2006/relationships" xmlns:m="http://schemas.openxmlformats.org/officeDocument/2006/math" xmlns:v="urn:schemas-microsoft-com:vml" xmlns:wp14="http://schemas.microsoft.com/office/word/2010/wordprocessingDrawing" xmlns:wp="http://schemas.openxmlformats.org/drawingml/2006/wordprocessingDrawing" xmlns:w10="urn:schemas-microsoft-com:office:word" xmlns:w="http://schemas.openxmlformats.org/wordprocessingml/2006/main" xmlns:w14="http://schemas.microsoft.com/office/word/2010/wordml" xmlns:w15="http://schemas.microsoft.com/office/word/2012/wordml" xmlns:w16cex="http://schemas.microsoft.com/office/word/2018/wordml/cex" xmlns:w16cid="http://schemas.microsoft.com/office/word/2016/wordml/cid" xmlns:w16="http://schemas.microsoft.com/office/word/2018/wordml" xmlns:w16sdtdh="http://schemas.microsoft.com/office/word/2020/wordml/sdtdatahash" xmlns:w16se="http://schemas.microsoft.com/office/word/2015/wordml/symex" xmlns:wpg="http://schemas.microsoft.com/office/word/2010/wordprocessingGroup" xmlns:wpi="http://schemas.microsoft.com/office/word/2010/wordprocessingInk" xmlns:wne="http://schemas.microsoft.com/office/word/2006/wordml" xmlns:wps="http://schemas.microsoft.com/office/word/2010/wordprocessingShape" mc:Ignorable="w14 w15 w16se w16cid w16 w16cex w16sdtdh wp14">
+  <w:comment w:id="1" w:author="jjcadena2@espe.edu.ec" w:date="2021-06-24T08:40:00Z" w:initials="j">
+    <w:p>
+      <w:pPr>
+        <w:pStyle w:val="Textocomentario"/>
+        <w:rPr>
+          <w:lang w:val="en-US"/>
+        </w:rPr>
+      </w:pPr>
+      <w:r>
+        <w:rPr>
+          <w:rStyle w:val="Refdecomentario"/>
+        </w:rPr>
+        <w:annotationRef/>
+      </w:r>
+      <w:r>
+        <w:rPr>
+          <w:lang w:val="en-US"/>
+        </w:rPr>
+        <w:t>The fractionation is not reflected in requirements</w:t>
+      </w:r>
+    </w:p>
+  </w:comment>
+</w:comments>
+</file>
+
+<file path=word/commentsExtended.xml><?xml version="1.0" encoding="utf-8"?>
+<w15:commentsEx xmlns:wpc="http://schemas.microsoft.com/office/word/2010/wordprocessingCanvas" xmlns:cx="http://schemas.microsoft.com/office/drawing/2014/chartex" xmlns:cx1="http://schemas.microsoft.com/office/drawing/2015/9/8/chartex" xmlns:cx2="http://schemas.microsoft.com/office/drawing/2015/10/21/chartex" xmlns:cx3="http://schemas.microsoft.com/office/drawing/2016/5/9/chartex" xmlns:cx4="http://schemas.microsoft.com/office/drawing/2016/5/10/chartex" xmlns:cx5="http://schemas.microsoft.com/office/drawing/2016/5/11/chartex" xmlns:cx6="http://schemas.microsoft.com/office/drawing/2016/5/12/chartex" xmlns:cx7="http://schemas.microsoft.com/office/drawing/2016/5/13/chartex" xmlns:cx8="http://schemas.microsoft.com/office/drawing/2016/5/14/chartex" xmlns:mc="http://schemas.openxmlformats.org/markup-compatibility/2006" xmlns:aink="http://schemas.microsoft.com/office/drawing/2016/ink" xmlns:am3d="http://schemas.microsoft.com/office/drawing/2017/model3d" xmlns:o="urn:schemas-microsoft-com:office:office" xmlns:r="http://schemas.openxmlformats.org/officeDocument/2006/relationships" xmlns:m="http://schemas.openxmlformats.org/officeDocument/2006/math" xmlns:v="urn:schemas-microsoft-com:vml" xmlns:wp14="http://schemas.microsoft.com/office/word/2010/wordprocessingDrawing" xmlns:wp="http://schemas.openxmlformats.org/drawingml/2006/wordprocessingDrawing" xmlns:w10="urn:schemas-microsoft-com:office:word" xmlns:w="http://schemas.openxmlformats.org/wordprocessingml/2006/main" xmlns:w14="http://schemas.microsoft.com/office/word/2010/wordml" xmlns:w15="http://schemas.microsoft.com/office/word/2012/wordml" xmlns:w16cex="http://schemas.microsoft.com/office/word/2018/wordml/cex" xmlns:w16cid="http://schemas.microsoft.com/office/word/2016/wordml/cid" xmlns:w16="http://schemas.microsoft.com/office/word/2018/wordml" xmlns:w16sdtdh="http://schemas.microsoft.com/office/word/2020/wordml/sdtdatahash" xmlns:w16se="http://schemas.microsoft.com/office/word/2015/wordml/symex" xmlns:wpg="http://schemas.microsoft.com/office/word/2010/wordprocessingGroup" xmlns:wpi="http://schemas.microsoft.com/office/word/2010/wordprocessingInk" xmlns:wne="http://schemas.microsoft.com/office/word/2006/wordml" xmlns:wps="http://schemas.microsoft.com/office/word/2010/wordprocessingShape" mc:Ignorable="w14 w15 w16se w16cid w16 w16cex w16sdtdh wp14">
+  <w15:commentEx w15:paraId="56392ADE" w15:done="0"/>
+</w15:commentsEx>
+</file>
+
+<file path=word/commentsExtensible.xml><?xml version="1.0" encoding="utf-8"?>
+<w16cex:commentsExtensible xmlns:wpc="http://schemas.microsoft.com/office/word/2010/wordprocessingCanvas" xmlns:cx="http://schemas.microsoft.com/office/drawing/2014/chartex" xmlns:cx1="http://schemas.microsoft.com/office/drawing/2015/9/8/chartex" xmlns:cx2="http://schemas.microsoft.com/office/drawing/2015/10/21/chartex" xmlns:cx3="http://schemas.microsoft.com/office/drawing/2016/5/9/chartex" xmlns:cx4="http://schemas.microsoft.com/office/drawing/2016/5/10/chartex" xmlns:cx5="http://schemas.microsoft.com/office/drawing/2016/5/11/chartex" xmlns:cx6="http://schemas.microsoft.com/office/drawing/2016/5/12/chartex" xmlns:cx7="http://schemas.microsoft.com/office/drawing/2016/5/13/chartex" xmlns:cx8="http://schemas.microsoft.com/office/drawing/2016/5/14/chartex" xmlns:mc="http://schemas.openxmlformats.org/markup-compatibility/2006" xmlns:aink="http://schemas.microsoft.com/office/drawing/2016/ink" xmlns:am3d="http://schemas.microsoft.com/office/drawing/2017/model3d" xmlns:o="urn:schemas-microsoft-com:office:office" xmlns:r="http://schemas.openxmlformats.org/officeDocument/2006/relationships" xmlns:m="http://schemas.openxmlformats.org/officeDocument/2006/math" xmlns:v="urn:schemas-microsoft-com:vml" xmlns:wp14="http://schemas.microsoft.com/office/word/2010/wordprocessingDrawing" xmlns:wp="http://schemas.openxmlformats.org/drawingml/2006/wordprocessingDrawing" xmlns:w10="urn:schemas-microsoft-com:office:word" xmlns:w="http://schemas.openxmlformats.org/wordprocessingml/2006/main" xmlns:w14="http://schemas.microsoft.com/office/word/2010/wordml" xmlns:w15="http://schemas.microsoft.com/office/word/2012/wordml" xmlns:w16cex="http://schemas.microsoft.com/office/word/2018/wordml/cex" xmlns:w16cid="http://schemas.microsoft.com/office/word/2016/wordml/cid" xmlns:w16="http://schemas.microsoft.com/office/word/2018/wordml" xmlns:w16sdtdh="http://schemas.microsoft.com/office/word/2020/wordml/sdtdatahash" xmlns:w16se="http://schemas.microsoft.com/office/word/2015/wordml/symex" xmlns:wpg="http://schemas.microsoft.com/office/word/2010/wordprocessingGroup" xmlns:wpi="http://schemas.microsoft.com/office/word/2010/wordprocessingInk" xmlns:wne="http://schemas.microsoft.com/office/word/2006/wordml" xmlns:wps="http://schemas.microsoft.com/office/word/2010/wordprocessingShape" mc:Ignorable="w14 w15 w16se w16cid w16 w16cex w16sdtdh wp14">
+  <w16cex:commentExtensible w16cex:durableId="247EC392" w16cex:dateUtc="2021-06-24T13:40:00Z"/>
+</w16cex:commentsExtensible>
+</file>
+
+<file path=word/commentsIds.xml><?xml version="1.0" encoding="utf-8"?>
+<w16cid:commentsIds xmlns:wpc="http://schemas.microsoft.com/office/word/2010/wordprocessingCanvas" xmlns:cx="http://schemas.microsoft.com/office/drawing/2014/chartex" xmlns:cx1="http://schemas.microsoft.com/office/drawing/2015/9/8/chartex" xmlns:cx2="http://schemas.microsoft.com/office/drawing/2015/10/21/chartex" xmlns:cx3="http://schemas.microsoft.com/office/drawing/2016/5/9/chartex" xmlns:cx4="http://schemas.microsoft.com/office/drawing/2016/5/10/chartex" xmlns:cx5="http://schemas.microsoft.com/office/drawing/2016/5/11/chartex" xmlns:cx6="http://schemas.microsoft.com/office/drawing/2016/5/12/chartex" xmlns:cx7="http://schemas.microsoft.com/office/drawing/2016/5/13/chartex" xmlns:cx8="http://schemas.microsoft.com/office/drawing/2016/5/14/chartex" xmlns:mc="http://schemas.openxmlformats.org/markup-compatibility/2006" xmlns:aink="http://schemas.microsoft.com/office/drawing/2016/ink" xmlns:am3d="http://schemas.microsoft.com/office/drawing/2017/model3d" xmlns:o="urn:schemas-microsoft-com:office:office" xmlns:r="http://schemas.openxmlformats.org/officeDocument/2006/relationships" xmlns:m="http://schemas.openxmlformats.org/officeDocument/2006/math" xmlns:v="urn:schemas-microsoft-com:vml" xmlns:wp14="http://schemas.microsoft.com/office/word/2010/wordprocessingDrawing" xmlns:wp="http://schemas.openxmlformats.org/drawingml/2006/wordprocessingDrawing" xmlns:w10="urn:schemas-microsoft-com:office:word" xmlns:w="http://schemas.openxmlformats.org/wordprocessingml/2006/main" xmlns:w14="http://schemas.microsoft.com/office/word/2010/wordml" xmlns:w15="http://schemas.microsoft.com/office/word/2012/wordml" xmlns:w16cex="http://schemas.microsoft.com/office/word/2018/wordml/cex" xmlns:w16cid="http://schemas.microsoft.com/office/word/2016/wordml/cid" xmlns:w16="http://schemas.microsoft.com/office/word/2018/wordml" xmlns:w16sdtdh="http://schemas.microsoft.com/office/word/2020/wordml/sdtdatahash" xmlns:w16se="http://schemas.microsoft.com/office/word/2015/wordml/symex" xmlns:wpg="http://schemas.microsoft.com/office/word/2010/wordprocessingGroup" xmlns:wpi="http://schemas.microsoft.com/office/word/2010/wordprocessingInk" xmlns:wne="http://schemas.microsoft.com/office/word/2006/wordml" xmlns:wps="http://schemas.microsoft.com/office/word/2010/wordprocessingShape" mc:Ignorable="w14 w15 w16se w16cid w16 w16cex w16sdtdh wp14">
+  <w16cid:commentId w16cid:paraId="56392ADE" w16cid:durableId="247EC392"/>
+</w16cid:commentsIds>
+</file>
+
 <file path=word/numbering.xml><?xml version="1.0" encoding="utf-8"?>
-<w:numbering xmlns:wpc="http://schemas.microsoft.com/office/word/2010/wordprocessingCanvas" xmlns:cx="http://schemas.microsoft.com/office/drawing/2014/chartex" xmlns:cx1="http://schemas.microsoft.com/office/drawing/2015/9/8/chartex" xmlns:cx2="http://schemas.microsoft.com/office/drawing/2015/10/21/chartex" xmlns:cx3="http://schemas.microsoft.com/office/drawing/2016/5/9/chartex" xmlns:cx4="http://schemas.microsoft.com/office/drawing/2016/5/10/chartex" xmlns:cx5="http://schemas.microsoft.com/office/drawing/2016/5/11/chartex" xmlns:cx6="http://schemas.microsoft.com/office/drawing/2016/5/12/chartex" xmlns:cx7="http://schemas.microsoft.com/office/drawing/2016/5/13/chartex" xmlns:cx8="http://schemas.microsoft.com/office/drawing/2016/5/14/chartex" xmlns:mc="http://schemas.openxmlformats.org/markup-compatibility/2006" xmlns:aink="http://schemas.microsoft.com/office/drawing/2016/ink" xmlns:am3d="http://schemas.microsoft.com/office/drawing/2017/model3d" xmlns:o="urn:schemas-microsoft-com:office:office" xmlns:r="http://schemas.openxmlformats.org/officeDocument/2006/relationships" xmlns:m="http://schemas.openxmlformats.org/officeDocument/2006/math" xmlns:v="urn:schemas-microsoft-com:vml" xmlns:wp14="http://schemas.microsoft.com/office/word/2010/wordprocessingDrawing" xmlns:wp="http://schemas.openxmlformats.org/drawingml/2006/wordprocessingDrawing" xmlns:w10="urn:schemas-microsoft-com:office:word" xmlns:w="http://schemas.openxmlformats.org/wordprocessingml/2006/main" xmlns:w14="http://schemas.microsoft.com/office/word/2010/wordml" xmlns:w15="http://schemas.microsoft.com/office/word/2012/wordml" xmlns:w16cex="http://schemas.microsoft.com/office/word/2018/wordml/cex" xmlns:w16cid="http://schemas.microsoft.com/office/word/2016/wordml/cid" xmlns:w16="http://schemas.microsoft.com/office/word/2018/wordml" xmlns:w16se="http://schemas.microsoft.com/office/word/2015/wordml/symex" xmlns:wpg="http://schemas.microsoft.com/office/word/2010/wordprocessingGroup" xmlns:wpi="http://schemas.microsoft.com/office/word/2010/wordprocessingInk" xmlns:wne="http://schemas.microsoft.com/office/word/2006/wordml" xmlns:wps="http://schemas.microsoft.com/office/word/2010/wordprocessingShape" mc:Ignorable="w14 w15 w16se w16cid w16 w16cex wp14">
+<w:numbering xmlns:wpc="http://schemas.microsoft.com/office/word/2010/wordprocessingCanvas" xmlns:cx="http://schemas.microsoft.com/office/drawing/2014/chartex" xmlns:cx1="http://schemas.microsoft.com/office/drawing/2015/9/8/chartex" xmlns:cx2="http://schemas.microsoft.com/office/drawing/2015/10/21/chartex" xmlns:cx3="http://schemas.microsoft.com/office/drawing/2016/5/9/chartex" xmlns:cx4="http://schemas.microsoft.com/office/drawing/2016/5/10/chartex" xmlns:cx5="http://schemas.microsoft.com/office/drawing/2016/5/11/chartex" xmlns:cx6="http://schemas.microsoft.com/office/drawing/2016/5/12/chartex" xmlns:cx7="http://schemas.microsoft.com/office/drawing/2016/5/13/chartex" xmlns:cx8="http://schemas.microsoft.com/office/drawing/2016/5/14/chartex" xmlns:mc="http://schemas.openxmlformats.org/markup-compatibility/2006" xmlns:aink="http://schemas.microsoft.com/office/drawing/2016/ink" xmlns:am3d="http://schemas.microsoft.com/office/drawing/2017/model3d" xmlns:o="urn:schemas-microsoft-com:office:office" xmlns:r="http://schemas.openxmlformats.org/officeDocument/2006/relationships" xmlns:m="http://schemas.openxmlformats.org/officeDocument/2006/math" xmlns:v="urn:schemas-microsoft-com:vml" xmlns:wp14="http://schemas.microsoft.com/office/word/2010/wordprocessingDrawing" xmlns:wp="http://schemas.openxmlformats.org/drawingml/2006/wordprocessingDrawing" xmlns:w10="urn:schemas-microsoft-com:office:word" xmlns:w="http://schemas.openxmlformats.org/wordprocessingml/2006/main" xmlns:w14="http://schemas.microsoft.com/office/word/2010/wordml" xmlns:w15="http://schemas.microsoft.com/office/word/2012/wordml" xmlns:w16cex="http://schemas.microsoft.com/office/word/2018/wordml/cex" xmlns:w16cid="http://schemas.microsoft.com/office/word/2016/wordml/cid" xmlns:w16="http://schemas.microsoft.com/office/word/2018/wordml" xmlns:w16sdtdh="http://schemas.microsoft.com/office/word/2020/wordml/sdtdatahash" xmlns:w16se="http://schemas.microsoft.com/office/word/2015/wordml/symex" xmlns:wpg="http://schemas.microsoft.com/office/word/2010/wordprocessingGroup" xmlns:wpi="http://schemas.microsoft.com/office/word/2010/wordprocessingInk" xmlns:wne="http://schemas.microsoft.com/office/word/2006/wordml" xmlns:wps="http://schemas.microsoft.com/office/word/2010/wordprocessingShape" mc:Ignorable="w14 w15 w16se w16cid w16 w16cex w16sdtdh wp14">
   <w:abstractNum w:abstractNumId="0" w15:restartNumberingAfterBreak="0">
     <w:nsid w:val="025E0A0B"/>
     <w:multiLevelType w:val="hybridMultilevel"/>
@@ -2337,8 +2414,16 @@
 </w:numbering>
 </file>
 
+<file path=word/people.xml><?xml version="1.0" encoding="utf-8"?>
+<w15:people xmlns:wpc="http://schemas.microsoft.com/office/word/2010/wordprocessingCanvas" xmlns:cx="http://schemas.microsoft.com/office/drawing/2014/chartex" xmlns:cx1="http://schemas.microsoft.com/office/drawing/2015/9/8/chartex" xmlns:cx2="http://schemas.microsoft.com/office/drawing/2015/10/21/chartex" xmlns:cx3="http://schemas.microsoft.com/office/drawing/2016/5/9/chartex" xmlns:cx4="http://schemas.microsoft.com/office/drawing/2016/5/10/chartex" xmlns:cx5="http://schemas.microsoft.com/office/drawing/2016/5/11/chartex" xmlns:cx6="http://schemas.microsoft.com/office/drawing/2016/5/12/chartex" xmlns:cx7="http://schemas.microsoft.com/office/drawing/2016/5/13/chartex" xmlns:cx8="http://schemas.microsoft.com/office/drawing/2016/5/14/chartex" xmlns:mc="http://schemas.openxmlformats.org/markup-compatibility/2006" xmlns:aink="http://schemas.microsoft.com/office/drawing/2016/ink" xmlns:am3d="http://schemas.microsoft.com/office/drawing/2017/model3d" xmlns:o="urn:schemas-microsoft-com:office:office" xmlns:r="http://schemas.openxmlformats.org/officeDocument/2006/relationships" xmlns:m="http://schemas.openxmlformats.org/officeDocument/2006/math" xmlns:v="urn:schemas-microsoft-com:vml" xmlns:wp14="http://schemas.microsoft.com/office/word/2010/wordprocessingDrawing" xmlns:wp="http://schemas.openxmlformats.org/drawingml/2006/wordprocessingDrawing" xmlns:w10="urn:schemas-microsoft-com:office:word" xmlns:w="http://schemas.openxmlformats.org/wordprocessingml/2006/main" xmlns:w14="http://schemas.microsoft.com/office/word/2010/wordml" xmlns:w15="http://schemas.microsoft.com/office/word/2012/wordml" xmlns:w16cex="http://schemas.microsoft.com/office/word/2018/wordml/cex" xmlns:w16cid="http://schemas.microsoft.com/office/word/2016/wordml/cid" xmlns:w16="http://schemas.microsoft.com/office/word/2018/wordml" xmlns:w16sdtdh="http://schemas.microsoft.com/office/word/2020/wordml/sdtdatahash" xmlns:w16se="http://schemas.microsoft.com/office/word/2015/wordml/symex" xmlns:wpg="http://schemas.microsoft.com/office/word/2010/wordprocessingGroup" xmlns:wpi="http://schemas.microsoft.com/office/word/2010/wordprocessingInk" xmlns:wne="http://schemas.microsoft.com/office/word/2006/wordml" xmlns:wps="http://schemas.microsoft.com/office/word/2010/wordprocessingShape" mc:Ignorable="w14 w15 w16se w16cid w16 w16cex w16sdtdh wp14">
+  <w15:person w15:author="jjcadena2@espe.edu.ec">
+    <w15:presenceInfo w15:providerId="None" w15:userId="jjcadena2@espe.edu.ec"/>
+  </w15:person>
+</w15:people>
+</file>
+
 <file path=word/styles.xml><?xml version="1.0" encoding="utf-8"?>
-<w:styles xmlns:mc="http://schemas.openxmlformats.org/markup-compatibility/2006" xmlns:r="http://schemas.openxmlformats.org/officeDocument/2006/relationships" xmlns:w="http://schemas.openxmlformats.org/wordprocessingml/2006/main" xmlns:w14="http://schemas.microsoft.com/office/word/2010/wordml" xmlns:w15="http://schemas.microsoft.com/office/word/2012/wordml" xmlns:w16cex="http://schemas.microsoft.com/office/word/2018/wordml/cex" xmlns:w16cid="http://schemas.microsoft.com/office/word/2016/wordml/cid" xmlns:w16="http://schemas.microsoft.com/office/word/2018/wordml" xmlns:w16se="http://schemas.microsoft.com/office/word/2015/wordml/symex" mc:Ignorable="w14 w15 w16se w16cid w16 w16cex">
+<w:styles xmlns:mc="http://schemas.openxmlformats.org/markup-compatibility/2006" xmlns:r="http://schemas.openxmlformats.org/officeDocument/2006/relationships" xmlns:w="http://schemas.openxmlformats.org/wordprocessingml/2006/main" xmlns:w14="http://schemas.microsoft.com/office/word/2010/wordml" xmlns:w15="http://schemas.microsoft.com/office/word/2012/wordml" xmlns:w16cex="http://schemas.microsoft.com/office/word/2018/wordml/cex" xmlns:w16cid="http://schemas.microsoft.com/office/word/2016/wordml/cid" xmlns:w16="http://schemas.microsoft.com/office/word/2018/wordml" xmlns:w16sdtdh="http://schemas.microsoft.com/office/word/2020/wordml/sdtdatahash" xmlns:w16se="http://schemas.microsoft.com/office/word/2015/wordml/symex" mc:Ignorable="w14 w15 w16se w16cid w16 w16cex w16sdtdh">
   <w:docDefaults>
     <w:rPrDefault>
       <w:rPr>
@@ -2775,6 +2860,74 @@
       <w:contextualSpacing/>
     </w:pPr>
   </w:style>
+  <w:style w:type="character" w:styleId="Refdecomentario">
+    <w:name w:val="annotation reference"/>
+    <w:basedOn w:val="Fuentedeprrafopredeter"/>
+    <w:uiPriority w:val="99"/>
+    <w:semiHidden/>
+    <w:unhideWhenUsed/>
+    <w:rsid w:val="00C37939"/>
+    <w:rPr>
+      <w:sz w:val="16"/>
+      <w:szCs w:val="16"/>
+    </w:rPr>
+  </w:style>
+  <w:style w:type="paragraph" w:styleId="Textocomentario">
+    <w:name w:val="annotation text"/>
+    <w:basedOn w:val="Normal"/>
+    <w:link w:val="TextocomentarioCar"/>
+    <w:uiPriority w:val="99"/>
+    <w:semiHidden/>
+    <w:unhideWhenUsed/>
+    <w:rsid w:val="00C37939"/>
+    <w:pPr>
+      <w:spacing w:line="240" w:lineRule="auto"/>
+    </w:pPr>
+    <w:rPr>
+      <w:sz w:val="20"/>
+      <w:szCs w:val="20"/>
+    </w:rPr>
+  </w:style>
+  <w:style w:type="character" w:customStyle="1" w:styleId="TextocomentarioCar">
+    <w:name w:val="Texto comentario Car"/>
+    <w:basedOn w:val="Fuentedeprrafopredeter"/>
+    <w:link w:val="Textocomentario"/>
+    <w:uiPriority w:val="99"/>
+    <w:semiHidden/>
+    <w:rsid w:val="00C37939"/>
+    <w:rPr>
+      <w:sz w:val="20"/>
+      <w:szCs w:val="20"/>
+    </w:rPr>
+  </w:style>
+  <w:style w:type="paragraph" w:styleId="Asuntodelcomentario">
+    <w:name w:val="annotation subject"/>
+    <w:basedOn w:val="Textocomentario"/>
+    <w:next w:val="Textocomentario"/>
+    <w:link w:val="AsuntodelcomentarioCar"/>
+    <w:uiPriority w:val="99"/>
+    <w:semiHidden/>
+    <w:unhideWhenUsed/>
+    <w:rsid w:val="00C37939"/>
+    <w:rPr>
+      <w:b/>
+      <w:bCs/>
+    </w:rPr>
+  </w:style>
+  <w:style w:type="character" w:customStyle="1" w:styleId="AsuntodelcomentarioCar">
+    <w:name w:val="Asunto del comentario Car"/>
+    <w:basedOn w:val="TextocomentarioCar"/>
+    <w:link w:val="Asuntodelcomentario"/>
+    <w:uiPriority w:val="99"/>
+    <w:semiHidden/>
+    <w:rsid w:val="00C37939"/>
+    <w:rPr>
+      <w:b/>
+      <w:bCs/>
+      <w:sz w:val="20"/>
+      <w:szCs w:val="20"/>
+    </w:rPr>
+  </w:style>
 </w:styles>
 </file>
 

</xml_diff>